<commit_message>
tag for version 1.0.0 created and build.gradle updated to 1.0.1
</commit_message>
<xml_diff>
--- a/src/main/groovy/DSLbuild/DSL4CC document.docx
+++ b/src/main/groovy/DSLbuild/DSL4CC document.docx
@@ -5325,6 +5325,42 @@
       </w:r>
     </w:p>
     <w:p/>
+    <w:p>
+      <w:r>
+        <w:t>This needs to be updated as per the first working version of the system to be known as v1.0.0.  This version uses the pcicli parser to process the DSL specification, but is somewhat limited as identified below.</w:t>
+      </w:r>
+    </w:p>
+    <w:p>
+      <w:r>
+        <w:t>Version 1.0.1 will have the following changes.</w:t>
+      </w:r>
+    </w:p>
+    <w:p>
+      <w:r>
+        <w:t>The Collect process will use a dedicated object to collect resultant data objects, using a collect method, which can have parameters and a finalise method, also possibly with parameters, that is invoked once all the data objects have been read, ie once the termination signal has been received.</w:t>
+      </w:r>
+    </w:p>
+    <w:p>
+      <w:r>
+        <w:lastRenderedPageBreak/>
+        <w:t xml:space="preserve">It is also proposed to introduce a different variant of the Work process.  Currently, it is a single phase process in that the input object is modified and then output.  The other option would be a 3-phase mechanism whereby </w:t>
+      </w:r>
+      <w:r>
+        <w:t>several</w:t>
+      </w:r>
+      <w:r>
+        <w:t xml:space="preserve"> dat</w:t>
+      </w:r>
+      <w:r>
+        <w:t>a</w:t>
+      </w:r>
+      <w:r>
+        <w:t xml:space="preserve"> objects could be input, or until termination, then processed and the result could then be output possibly creating a new object</w:t>
+      </w:r>
+      <w:r>
+        <w:t>.  In other words, we have a three-phase mechanism of; input some data, process it, and then output it, possibly as a revised data object.  The mechanism can be repeated several times if the amount of input data is very large.  This may lead to randomising of the input data stream, especially if it is being input from several Emit processes, but in many applications that will not be  such a large problem if some form of machine learning or data mining is being undertaken.</w:t>
+      </w:r>
+    </w:p>
     <w:sectPr>
       <w:pgSz w:w="11906" w:h="16838"/>
       <w:pgMar w:top="1440" w:right="1440" w:bottom="1440" w:left="1440" w:header="708" w:footer="708" w:gutter="0"/>

</xml_diff>

<commit_message>
Version 1.0.1 created with multiple emit and collect processes with separate finalise in collect process
</commit_message>
<xml_diff>
--- a/src/main/groovy/DSLbuild/DSL4CC document.docx
+++ b/src/main/groovy/DSLbuild/DSL4CC document.docx
@@ -1193,8 +1193,13 @@
         <w:t>a</w:t>
       </w:r>
       <w:r>
-        <w:t xml:space="preserve"> Manager</w:t>
-      </w:r>
+        <w:t xml:space="preserve"> </w:t>
+      </w:r>
+      <w:proofErr w:type="gramStart"/>
+      <w:r>
+        <w:t>Manager</w:t>
+      </w:r>
+      <w:proofErr w:type="gramEnd"/>
       <w:r>
         <w:t xml:space="preserve"> process</w:t>
       </w:r>
@@ -2337,8 +2342,13 @@
                         <wps:txbx>
                           <w:txbxContent>
                             <w:p>
+                              <w:proofErr w:type="gramStart"/>
                               <w:r>
-                                <w:t>fromManager  vcn = 2</w:t>
+                                <w:t>fromManager  vcn</w:t>
+                              </w:r>
+                              <w:proofErr w:type="gramEnd"/>
+                              <w:r>
+                                <w:t xml:space="preserve"> = 2</w:t>
                               </w:r>
                             </w:p>
                           </w:txbxContent>
@@ -2601,8 +2611,13 @@
                   <v:textbox>
                     <w:txbxContent>
                       <w:p>
+                        <w:proofErr w:type="gramStart"/>
                         <w:r>
-                          <w:t>fromManager  vcn = 2</w:t>
+                          <w:t>fromManager  vcn</w:t>
+                        </w:r>
+                        <w:proofErr w:type="gramEnd"/>
+                        <w:r>
+                          <w:t xml:space="preserve"> = 2</w:t>
                         </w:r>
                       </w:p>
                     </w:txbxContent>
@@ -2711,7 +2726,15 @@
         <w:t xml:space="preserve"> are passed as parameters to each of the Worker processes in the Node.  These channels are Code Loading channels which means that classes required by any of the Workers can be obtained by the Worker processes in the Node.</w:t>
       </w:r>
       <w:r>
-        <w:t xml:space="preserve">  The fromManager channel is used to inform the node that its Manager process(es) are running</w:t>
+        <w:t xml:space="preserve">  The fromManager channel is used to inform the node that its </w:t>
+      </w:r>
+      <w:proofErr w:type="gramStart"/>
+      <w:r>
+        <w:t>Manager</w:t>
+      </w:r>
+      <w:proofErr w:type="gramEnd"/>
+      <w:r>
+        <w:t xml:space="preserve"> process(es) are running</w:t>
       </w:r>
       <w:r>
         <w:t xml:space="preserve"> and to transfer channel data, it is only required for </w:t>
@@ -2865,11 +2888,16 @@
                         <wps:txbx>
                           <w:txbxContent>
                             <w:p>
+                              <w:proofErr w:type="gramStart"/>
                               <w:r>
                                 <w:t>fromNodes</w:t>
                               </w:r>
                               <w:r>
-                                <w:t xml:space="preserve">  vcn = 1</w:t>
+                                <w:t xml:space="preserve">  vcn</w:t>
+                              </w:r>
+                              <w:proofErr w:type="gramEnd"/>
+                              <w:r>
+                                <w:t xml:space="preserve"> = 1</w:t>
                               </w:r>
                             </w:p>
                           </w:txbxContent>
@@ -2917,11 +2945,16 @@
                   <v:textbox>
                     <w:txbxContent>
                       <w:p>
+                        <w:proofErr w:type="gramStart"/>
                         <w:r>
                           <w:t>fromNodes</w:t>
                         </w:r>
                         <w:r>
-                          <w:t xml:space="preserve">  vcn = 1</w:t>
+                          <w:t xml:space="preserve">  vcn</w:t>
+                        </w:r>
+                        <w:proofErr w:type="gramEnd"/>
+                        <w:r>
+                          <w:t xml:space="preserve"> = 1</w:t>
                         </w:r>
                       </w:p>
                     </w:txbxContent>
@@ -2980,7 +3013,11 @@
         <w:t>italicised</w:t>
       </w:r>
       <w:r>
-        <w:t>.  Optional values are shown between [].  Repeated entries are shown {}</w:t>
+        <w:t xml:space="preserve">.  Optional values are shown between [].  Repeated entries are shown </w:t>
+      </w:r>
+      <w:proofErr w:type="gramStart"/>
+      <w:r>
+        <w:t>{}</w:t>
       </w:r>
       <w:r>
         <w:rPr>
@@ -2989,6 +3026,7 @@
         </w:rPr>
         <w:t>repetitions</w:t>
       </w:r>
+      <w:proofErr w:type="gramEnd"/>
       <w:r>
         <w:t>.</w:t>
       </w:r>
@@ -3197,7 +3235,15 @@
         <w:t>n</w:t>
       </w:r>
       <w:r>
-        <w:t xml:space="preserve"> = 1 .. </w:t>
+        <w:t xml:space="preserve"> = 1</w:t>
+      </w:r>
+      <w:proofErr w:type="gramStart"/>
+      <w:r>
+        <w:t xml:space="preserve"> ..</w:t>
+      </w:r>
+      <w:proofErr w:type="gramEnd"/>
+      <w:r>
+        <w:t xml:space="preserve"> </w:t>
       </w:r>
       <w:r>
         <w:rPr>
@@ -3426,6 +3472,7 @@
       <w:r>
         <w:t xml:space="preserve"> </w:t>
       </w:r>
+      <w:proofErr w:type="gramStart"/>
       <w:r>
         <w:rPr>
           <w:i/>
@@ -3443,6 +3490,7 @@
         </w:rPr>
         <w:t>nodes</w:t>
       </w:r>
+      <w:proofErr w:type="gramEnd"/>
       <w:r>
         <w:t xml:space="preserve">] </w:t>
       </w:r>
@@ -3717,6 +3765,7 @@
       <w:r>
         <w:t xml:space="preserve"> </w:t>
       </w:r>
+      <w:proofErr w:type="gramStart"/>
       <w:r>
         <w:rPr>
           <w:i/>
@@ -3734,6 +3783,7 @@
         </w:rPr>
         <w:t>nodes</w:t>
       </w:r>
+      <w:proofErr w:type="gramEnd"/>
       <w:r>
         <w:t xml:space="preserve">] </w:t>
       </w:r>
@@ -4034,7 +4084,15 @@
         <w:t>C</w:t>
       </w:r>
       <w:r>
-        <w:t xml:space="preserve">ollect nodes comprise a single node each with 1 Worker process in each Node.  The class used to create application objects is called TestEmit and has the single parameter 100.  The TestEmit class MUST have a method called create() which </w:t>
+        <w:t xml:space="preserve">ollect nodes comprise a single node each with 1 Worker process in each Node.  The class used to create application objects is called TestEmit and has the single parameter 100.  The TestEmit class MUST have a method called </w:t>
+      </w:r>
+      <w:proofErr w:type="gramStart"/>
+      <w:r>
+        <w:t>create(</w:t>
+      </w:r>
+      <w:proofErr w:type="gramEnd"/>
+      <w:r>
+        <w:t xml:space="preserve">) which </w:t>
       </w:r>
       <w:r>
         <w:t>returns</w:t>
@@ -4087,7 +4145,23 @@
         <w:t>The specification is parsed by DSL4CCparse script.  It takes</w:t>
       </w:r>
       <w:r>
-        <w:t xml:space="preserve"> a specification in a file name.dsl4cc.  The parser outputs a file called name.dslstruct.</w:t>
+        <w:t xml:space="preserve"> a specification in a file </w:t>
+      </w:r>
+      <w:proofErr w:type="gramStart"/>
+      <w:r>
+        <w:t>name.dsl</w:t>
+      </w:r>
+      <w:proofErr w:type="gramEnd"/>
+      <w:r>
+        <w:t xml:space="preserve">4cc.  The parser outputs a file called </w:t>
+      </w:r>
+      <w:proofErr w:type="gramStart"/>
+      <w:r>
+        <w:t>name.dslstruct</w:t>
+      </w:r>
+      <w:proofErr w:type="gramEnd"/>
+      <w:r>
+        <w:t>.</w:t>
       </w:r>
     </w:p>
     <w:p>
@@ -5327,7 +5401,15 @@
     <w:p/>
     <w:p>
       <w:r>
-        <w:t>This needs to be updated as per the first working version of the system to be known as v1.0.0.  This version uses the pcicli parser to process the DSL specification, but is somewhat limited as identified below.</w:t>
+        <w:t xml:space="preserve">This needs to be updated as per the first working version of the system to be known as v1.0.0.  This version uses the pcicli parser to process the DSL </w:t>
+      </w:r>
+      <w:proofErr w:type="gramStart"/>
+      <w:r>
+        <w:t>specification, but</w:t>
+      </w:r>
+      <w:proofErr w:type="gramEnd"/>
+      <w:r>
+        <w:t xml:space="preserve"> is somewhat limited as identified below.</w:t>
       </w:r>
     </w:p>
     <w:p>
@@ -5337,13 +5419,29 @@
     </w:p>
     <w:p>
       <w:r>
-        <w:t>The Collect process will use a dedicated object to collect resultant data objects, using a collect method, which can have parameters and a finalise method, also possibly with parameters, that is invoked once all the data objects have been read, ie once the termination signal has been received.</w:t>
+        <w:t xml:space="preserve">The Collect process will use a dedicated object to collect resultant data objects, using a collect method, which can have parameters and a finalise method, also possibly with parameters, that is invoked once all the data objects have been read, </w:t>
+      </w:r>
+      <w:proofErr w:type="gramStart"/>
+      <w:r>
+        <w:t>ie</w:t>
+      </w:r>
+      <w:proofErr w:type="gramEnd"/>
+      <w:r>
+        <w:t xml:space="preserve"> once the termination signal has been received.</w:t>
       </w:r>
     </w:p>
     <w:p>
       <w:r>
         <w:lastRenderedPageBreak/>
-        <w:t xml:space="preserve">It is also proposed to introduce a different variant of the Work process.  Currently, it is a single phase process in that the input object is modified and then output.  The other option would be a 3-phase mechanism whereby </w:t>
+        <w:t xml:space="preserve">It is also proposed to introduce a different variant of the Work process.  Currently, it is a </w:t>
+      </w:r>
+      <w:proofErr w:type="gramStart"/>
+      <w:r>
+        <w:t>single phase</w:t>
+      </w:r>
+      <w:proofErr w:type="gramEnd"/>
+      <w:r>
+        <w:t xml:space="preserve"> process in that the input object is modified and then output.  The other option would be a 3-phase mechanism whereby </w:t>
       </w:r>
       <w:r>
         <w:t>several</w:t>
@@ -5358,7 +5456,7 @@
         <w:t xml:space="preserve"> objects could be input, or until termination, then processed and the result could then be output possibly creating a new object</w:t>
       </w:r>
       <w:r>
-        <w:t>.  In other words, we have a three-phase mechanism of; input some data, process it, and then output it, possibly as a revised data object.  The mechanism can be repeated several times if the amount of input data is very large.  This may lead to randomising of the input data stream, especially if it is being input from several Emit processes, but in many applications that will not be  such a large problem if some form of machine learning or data mining is being undertaken.</w:t>
+        <w:t>.  In other words, we have a three-phase mechanism of; input some data, process it, and then output it, possibly as a revised data object.  The mechanism can be repeated several times if the amount of input data is very large.  This may lead to randomising of the input data stream, especially if it is being input from several Emit processes, but in many applications that will not be such a large problem if some form of machine learning or data mining is being undertaken.</w:t>
       </w:r>
     </w:p>
     <w:sectPr>

</xml_diff>